<commit_message>
modified classify_risk.py to include risk profile, updated execution notebooks accordingly
</commit_message>
<xml_diff>
--- a/Flight Risk - White Paper.docx
+++ b/Flight Risk - White Paper.docx
@@ -2683,14 +2683,7 @@
           <w:iCs/>
           <w:szCs w:val="20"/>
         </w:rPr>
-        <w:t>he National Aeronautics and Space Administration (NASA)</w:t>
-      </w:r>
-      <w:r>
-        <w:rPr>
-          <w:iCs/>
-          <w:szCs w:val="20"/>
-        </w:rPr>
-        <w:t xml:space="preserve"> executes complicated projects prone to a variety of risk. To alleviate these risks, NASA wants to develop an AI/ML solution to categorize and predict risk </w:t>
+        <w:t xml:space="preserve">he National Aeronautics and Space Administration (NASA) executes complicated projects prone to a variety of risk. To alleviate these risks, NASA wants to develop an AI/ML solution to categorize and predict risk </w:t>
       </w:r>
       <w:r>
         <w:rPr>
@@ -2721,28 +2714,28 @@
           <w:iCs/>
           <w:szCs w:val="20"/>
         </w:rPr>
-        <w:t>the risk of each past project, we trained and tuned base multi-class models and developed custom ensembles. Our final model, an ensemble of three base classifiers, performs with a stable 79% accuracy, macro-average F1, and weighted-average F1 with just the projects’ title and abstract as inputs.</w:t>
+        <w:t>the risk of each past project, we trained and tuned base multi-class models and developed custom ensembles. Our final model, an ensemble of three base classifiers, performs with a stable 7</w:t>
       </w:r>
       <w:r>
         <w:rPr>
           <w:iCs/>
           <w:szCs w:val="20"/>
         </w:rPr>
-        <w:t xml:space="preserve"> Using this model, NASA can quickly and accurately predict potential pitfalls in future projects </w:t>
+        <w:t>2</w:t>
       </w:r>
       <w:r>
         <w:rPr>
           <w:iCs/>
           <w:szCs w:val="20"/>
         </w:rPr>
-        <w:t xml:space="preserve">and adjust </w:t>
+        <w:t>% accuracy, macro-average F1, and weighted-average F1 with just the projects’ title and abstract as inputs.</w:t>
       </w:r>
       <w:r>
         <w:rPr>
           <w:iCs/>
           <w:szCs w:val="20"/>
         </w:rPr>
-        <w:t xml:space="preserve">their </w:t>
+        <w:t xml:space="preserve"> Using this model, NASA can quickly and accurately predict potential pitfalls in future projects and adjust their </w:t>
       </w:r>
       <w:proofErr w:type="gramStart"/>
       <w:r>
@@ -2750,36 +2743,15 @@
           <w:iCs/>
           <w:szCs w:val="20"/>
         </w:rPr>
-        <w:t>execut</w:t>
-      </w:r>
+        <w:t>execution</w:t>
+      </w:r>
+      <w:proofErr w:type="gramEnd"/>
       <w:r>
         <w:rPr>
           <w:iCs/>
           <w:szCs w:val="20"/>
         </w:rPr>
-        <w:t>io</w:t>
-      </w:r>
-      <w:r>
-        <w:rPr>
-          <w:iCs/>
-          <w:szCs w:val="20"/>
-        </w:rPr>
-        <w:t>n</w:t>
-      </w:r>
-      <w:proofErr w:type="gramEnd"/>
-      <w:r>
-        <w:rPr>
-          <w:iCs/>
-          <w:szCs w:val="20"/>
-        </w:rPr>
-        <w:t xml:space="preserve"> accordingly</w:t>
-      </w:r>
-      <w:r>
-        <w:rPr>
-          <w:iCs/>
-          <w:szCs w:val="20"/>
-        </w:rPr>
-        <w:t>, increasing future project success rate and leading to fewer adverse outcomes.</w:t>
+        <w:t xml:space="preserve"> accordingly, increasing future project success rate and leading to fewer adverse outcomes.</w:t>
       </w:r>
     </w:p>
     <w:p>
@@ -5538,6 +5510,7 @@
           <w:id w:val="2119090699"/>
           <w:citation/>
         </w:sdtPr>
+        <w:sdtEndPr/>
         <w:sdtContent>
           <w:r>
             <w:rPr>
@@ -5620,6 +5593,7 @@
           <w:id w:val="1710919896"/>
           <w:citation/>
         </w:sdtPr>
+        <w:sdtEndPr/>
         <w:sdtContent>
           <w:r>
             <w:rPr>
@@ -6085,6 +6059,7 @@
           <w:id w:val="-1415160949"/>
           <w:citation/>
         </w:sdtPr>
+        <w:sdtEndPr/>
         <w:sdtContent>
           <w:r>
             <w:rPr>
@@ -6315,24 +6290,14 @@
       <w:r>
         <w:t xml:space="preserve">Figure </w:t>
       </w:r>
-      <w:r>
-        <w:fldChar w:fldCharType="begin"/>
-      </w:r>
-      <w:r>
-        <w:instrText xml:space="preserve"> SEQ Figure \* ARABIC </w:instrText>
-      </w:r>
-      <w:r>
-        <w:fldChar w:fldCharType="separate"/>
-      </w:r>
-      <w:r>
-        <w:rPr>
-          <w:noProof/>
-        </w:rPr>
-        <w:t>1</w:t>
-      </w:r>
-      <w:r>
-        <w:fldChar w:fldCharType="end"/>
-      </w:r>
+      <w:fldSimple w:instr=" SEQ Figure \* ARABIC ">
+        <w:r>
+          <w:rPr>
+            <w:noProof/>
+          </w:rPr>
+          <w:t>1</w:t>
+        </w:r>
+      </w:fldSimple>
       <w:r>
         <w:t>: Visualization of Elbow Method to Identify Ideal Number of Topics</w:t>
       </w:r>
@@ -6662,24 +6627,14 @@
       <w:r>
         <w:t xml:space="preserve">Figure </w:t>
       </w:r>
-      <w:r>
-        <w:fldChar w:fldCharType="begin"/>
-      </w:r>
-      <w:r>
-        <w:instrText xml:space="preserve"> SEQ Figure \* ARABIC </w:instrText>
-      </w:r>
-      <w:r>
-        <w:fldChar w:fldCharType="separate"/>
-      </w:r>
-      <w:r>
-        <w:rPr>
-          <w:noProof/>
-        </w:rPr>
-        <w:t>2</w:t>
-      </w:r>
-      <w:r>
-        <w:fldChar w:fldCharType="end"/>
-      </w:r>
+      <w:fldSimple w:instr=" SEQ Figure \* ARABIC ">
+        <w:r>
+          <w:rPr>
+            <w:noProof/>
+          </w:rPr>
+          <w:t>2</w:t>
+        </w:r>
+      </w:fldSimple>
       <w:r>
         <w:t xml:space="preserve">: Example of LDA Topic </w:t>
       </w:r>
@@ -8252,7 +8207,25 @@
           <w:szCs w:val="20"/>
           <w:shd w:val="clear" w:color="auto" w:fill="FFFFFF"/>
         </w:rPr>
-        <w:t>We create a dictionary of tokens, extract a bag-of-words representation of each document, and convert it into a TF-IDF representation.</w:t>
+        <w:t>We then extract</w:t>
+      </w:r>
+      <w:r>
+        <w:rPr>
+          <w:rFonts w:cs="Arial"/>
+          <w:color w:val="252525"/>
+          <w:szCs w:val="20"/>
+          <w:shd w:val="clear" w:color="auto" w:fill="FFFFFF"/>
+        </w:rPr>
+        <w:t xml:space="preserve"> a TF-IDF representation</w:t>
+      </w:r>
+      <w:r>
+        <w:rPr>
+          <w:rFonts w:cs="Arial"/>
+          <w:color w:val="252525"/>
+          <w:szCs w:val="20"/>
+          <w:shd w:val="clear" w:color="auto" w:fill="FFFFFF"/>
+        </w:rPr>
+        <w:t xml:space="preserve"> of each document.</w:t>
       </w:r>
     </w:p>
     <w:p>
@@ -8286,6 +8259,7 @@
           <w:id w:val="-1287579336"/>
           <w:citation/>
         </w:sdtPr>
+        <w:sdtEndPr/>
         <w:sdtContent>
           <w:r>
             <w:rPr>
@@ -8721,24 +8695,14 @@
       <w:r>
         <w:t xml:space="preserve">Figure </w:t>
       </w:r>
-      <w:r>
-        <w:fldChar w:fldCharType="begin"/>
-      </w:r>
-      <w:r>
-        <w:instrText xml:space="preserve"> SEQ Figure \* ARABIC </w:instrText>
-      </w:r>
-      <w:r>
-        <w:fldChar w:fldCharType="separate"/>
-      </w:r>
-      <w:r>
-        <w:rPr>
-          <w:noProof/>
-        </w:rPr>
-        <w:t>3</w:t>
-      </w:r>
-      <w:r>
-        <w:fldChar w:fldCharType="end"/>
-      </w:r>
+      <w:fldSimple w:instr=" SEQ Figure \* ARABIC ">
+        <w:r>
+          <w:rPr>
+            <w:noProof/>
+          </w:rPr>
+          <w:t>3</w:t>
+        </w:r>
+      </w:fldSimple>
       <w:r>
         <w:t xml:space="preserve">: Visualization of K-Fold Cross Validation </w:t>
       </w:r>
@@ -8929,6 +8893,7 @@
           <w:id w:val="1477566299"/>
           <w:citation/>
         </w:sdtPr>
+        <w:sdtEndPr/>
         <w:sdtContent>
           <w:r>
             <w:rPr>
@@ -9341,16 +9306,7 @@
           <w:szCs w:val="20"/>
           <w:shd w:val="clear" w:color="auto" w:fill="FFFFFF"/>
         </w:rPr>
-        <w:t>We will tune the following parameters for</w:t>
-      </w:r>
-      <w:r>
-        <w:rPr>
-          <w:rFonts w:cs="Arial"/>
-          <w:color w:val="252525"/>
-          <w:szCs w:val="20"/>
-          <w:shd w:val="clear" w:color="auto" w:fill="FFFFFF"/>
-        </w:rPr>
-        <w:t xml:space="preserve"> the Random Forest Classifier</w:t>
+        <w:t>We will tune the following parameters for the Random Forest Classifier</w:t>
       </w:r>
       <w:r>
         <w:rPr>
@@ -9688,6 +9644,7 @@
           <w:id w:val="299586556"/>
           <w:citation/>
         </w:sdtPr>
+        <w:sdtEndPr/>
         <w:sdtContent>
           <w:r>
             <w:rPr>
@@ -9784,16 +9741,7 @@
           <w:szCs w:val="20"/>
           <w:shd w:val="clear" w:color="auto" w:fill="FFFFFF"/>
         </w:rPr>
-        <w:t>We will tune the following parameters for</w:t>
-      </w:r>
-      <w:r>
-        <w:rPr>
-          <w:rFonts w:cs="Arial"/>
-          <w:color w:val="252525"/>
-          <w:szCs w:val="20"/>
-          <w:shd w:val="clear" w:color="auto" w:fill="FFFFFF"/>
-        </w:rPr>
-        <w:t xml:space="preserve"> the LGBM Classifier</w:t>
+        <w:t>We will tune the following parameters for the LGBM Classifier</w:t>
       </w:r>
       <w:r>
         <w:rPr>
@@ -10279,16 +10227,7 @@
           <w:szCs w:val="20"/>
           <w:shd w:val="clear" w:color="auto" w:fill="FFFFFF"/>
         </w:rPr>
-        <w:t>We will tune the following parameters for</w:t>
-      </w:r>
-      <w:r>
-        <w:rPr>
-          <w:rFonts w:cs="Arial"/>
-          <w:color w:val="252525"/>
-          <w:szCs w:val="20"/>
-          <w:shd w:val="clear" w:color="auto" w:fill="FFFFFF"/>
-        </w:rPr>
-        <w:t xml:space="preserve"> the-K Nearest Neighbors Classifier</w:t>
+        <w:t>We will tune the following parameters for the-K Nearest Neighbors Classifier</w:t>
       </w:r>
       <w:r>
         <w:rPr>
@@ -10677,16 +10616,7 @@
           <w:szCs w:val="20"/>
           <w:shd w:val="clear" w:color="auto" w:fill="FFFFFF"/>
         </w:rPr>
-        <w:t>We will tune the following parameters for</w:t>
-      </w:r>
-      <w:r>
-        <w:rPr>
-          <w:rFonts w:cs="Arial"/>
-          <w:color w:val="252525"/>
-          <w:szCs w:val="20"/>
-          <w:shd w:val="clear" w:color="auto" w:fill="FFFFFF"/>
-        </w:rPr>
-        <w:t xml:space="preserve"> the Gaussian Naïve Bayes Classifier</w:t>
+        <w:t>We will tune the following parameters for the Gaussian Naïve Bayes Classifier</w:t>
       </w:r>
       <w:r>
         <w:rPr>
@@ -11347,24 +11277,14 @@
                             <w:r>
                               <w:t xml:space="preserve">Figure </w:t>
                             </w:r>
-                            <w:r>
-                              <w:fldChar w:fldCharType="begin"/>
-                            </w:r>
-                            <w:r>
-                              <w:instrText xml:space="preserve"> SEQ Figure \* ARABIC </w:instrText>
-                            </w:r>
-                            <w:r>
-                              <w:fldChar w:fldCharType="separate"/>
-                            </w:r>
-                            <w:r>
-                              <w:rPr>
-                                <w:noProof/>
-                              </w:rPr>
-                              <w:t>4</w:t>
-                            </w:r>
-                            <w:r>
-                              <w:fldChar w:fldCharType="end"/>
-                            </w:r>
+                            <w:fldSimple w:instr=" SEQ Figure \* ARABIC ">
+                              <w:r>
+                                <w:rPr>
+                                  <w:noProof/>
+                                </w:rPr>
+                                <w:t>4</w:t>
+                              </w:r>
+                            </w:fldSimple>
                             <w:r>
                               <w:t>: Graph of Coherence Scores vs. Number of Topics</w:t>
                             </w:r>
@@ -12132,7 +12052,6 @@
         <w:spacing w:before="120" w:after="120"/>
         <w:ind w:left="0"/>
         <w:contextualSpacing w:val="0"/>
-        <w:cnfStyle w:val="100000000000" w:firstRow="1" w:lastRow="0" w:firstColumn="0" w:lastColumn="0" w:oddVBand="0" w:evenVBand="0" w:oddHBand="0" w:evenHBand="0" w:firstRowFirstColumn="0" w:firstRowLastColumn="0" w:lastRowFirstColumn="0" w:lastRowLastColumn="0"/>
         <w:rPr>
           <w:rFonts w:cs="Arial"/>
           <w:b/>
@@ -15005,16 +14924,7 @@
           <w:szCs w:val="20"/>
           <w:shd w:val="clear" w:color="auto" w:fill="FFFFFF"/>
         </w:rPr>
-        <w:t xml:space="preserve"> description with a very high score in this topic: </w:t>
-      </w:r>
-      <w:r>
-        <w:rPr>
-          <w:rFonts w:cs="Arial"/>
-          <w:color w:val="252525"/>
-          <w:szCs w:val="20"/>
-          <w:shd w:val="clear" w:color="auto" w:fill="FFFFFF"/>
-        </w:rPr>
-        <w:t>“</w:t>
+        <w:t xml:space="preserve"> description with a very high score in this topic: “</w:t>
       </w:r>
       <w:r>
         <w:rPr>
@@ -15387,16 +15297,7 @@
           <w:szCs w:val="20"/>
           <w:shd w:val="clear" w:color="auto" w:fill="FFFFFF"/>
         </w:rPr>
-        <w:t xml:space="preserve"> description with a very high score in this topic:</w:t>
-      </w:r>
-      <w:r>
-        <w:rPr>
-          <w:rFonts w:cs="Arial"/>
-          <w:color w:val="252525"/>
-          <w:szCs w:val="20"/>
-          <w:shd w:val="clear" w:color="auto" w:fill="FFFFFF"/>
-        </w:rPr>
-        <w:t xml:space="preserve"> “Inefficient </w:t>
+        <w:t xml:space="preserve"> description with a very high score in this topic: “Inefficient </w:t>
       </w:r>
       <w:r>
         <w:rPr>
@@ -15702,27 +15603,7 @@
           <w:szCs w:val="20"/>
           <w:shd w:val="clear" w:color="auto" w:fill="FFFFFF"/>
         </w:rPr>
-        <w:t xml:space="preserve">that we developed in the </w:t>
-      </w:r>
-      <w:proofErr w:type="spellStart"/>
-      <w:r>
-        <w:rPr>
-          <w:rFonts w:cs="Arial"/>
-          <w:color w:val="252525"/>
-          <w:szCs w:val="20"/>
-          <w:shd w:val="clear" w:color="auto" w:fill="FFFFFF"/>
-        </w:rPr>
-        <w:t xml:space="preserve">topic </w:t>
-      </w:r>
-      <w:proofErr w:type="spellEnd"/>
-      <w:r>
-        <w:rPr>
-          <w:rFonts w:cs="Arial"/>
-          <w:color w:val="252525"/>
-          <w:szCs w:val="20"/>
-          <w:shd w:val="clear" w:color="auto" w:fill="FFFFFF"/>
-        </w:rPr>
-        <w:t xml:space="preserve">modeling phase, and we </w:t>
+        <w:t xml:space="preserve">that we developed in the topic modeling phase, and we </w:t>
       </w:r>
       <w:r>
         <w:rPr>
@@ -15992,34 +15873,7 @@
           <w:szCs w:val="20"/>
           <w:shd w:val="clear" w:color="auto" w:fill="FFFFFF"/>
         </w:rPr>
-        <w:t xml:space="preserve"> from English-text to a </w:t>
-      </w:r>
-      <w:r>
-        <w:rPr>
-          <w:rFonts w:cs="Arial"/>
-          <w:color w:val="252525"/>
-          <w:szCs w:val="20"/>
-          <w:shd w:val="clear" w:color="auto" w:fill="FFFFFF"/>
-        </w:rPr>
-        <w:t>PCA</w:t>
-      </w:r>
-      <w:r>
-        <w:rPr>
-          <w:rFonts w:cs="Arial"/>
-          <w:color w:val="252525"/>
-          <w:szCs w:val="20"/>
-          <w:shd w:val="clear" w:color="auto" w:fill="FFFFFF"/>
-        </w:rPr>
-        <w:t xml:space="preserve"> representation</w:t>
-      </w:r>
-      <w:r>
-        <w:rPr>
-          <w:rFonts w:cs="Arial"/>
-          <w:color w:val="252525"/>
-          <w:szCs w:val="20"/>
-          <w:shd w:val="clear" w:color="auto" w:fill="FFFFFF"/>
-        </w:rPr>
-        <w:t>, we split the data into a train and test set. Because we are tuning hyperparameters using cross-validation, we do not need to further define a validation set.</w:t>
+        <w:t xml:space="preserve"> from English-text to a PCA representation, we split the data into a train and test set. Because we are tuning hyperparameters using cross-validation, we do not need to further define a validation set.</w:t>
       </w:r>
       <w:r>
         <w:rPr>
@@ -16372,15 +16226,7 @@
           <w:szCs w:val="20"/>
           <w:shd w:val="clear" w:color="auto" w:fill="FFFFFF"/>
         </w:rPr>
-        <w:t xml:space="preserve">, with </w:t>
-      </w:r>
-      <w:r>
-        <w:rPr>
-          <w:color w:val="252525"/>
-          <w:szCs w:val="20"/>
-          <w:shd w:val="clear" w:color="auto" w:fill="FFFFFF"/>
-        </w:rPr>
-        <w:t>an overall accuracy, macro</w:t>
+        <w:t>, with an overall accuracy, macro</w:t>
       </w:r>
       <w:r>
         <w:rPr>
@@ -16412,15 +16258,7 @@
           <w:szCs w:val="20"/>
           <w:shd w:val="clear" w:color="auto" w:fill="FFFFFF"/>
         </w:rPr>
-        <w:t>average F1 score of 72%, showing highly stable predictions across all three classes</w:t>
-      </w:r>
-      <w:r>
-        <w:rPr>
-          <w:color w:val="252525"/>
-          <w:szCs w:val="20"/>
-          <w:shd w:val="clear" w:color="auto" w:fill="FFFFFF"/>
-        </w:rPr>
-        <w:t xml:space="preserve">. Now, we </w:t>
+        <w:t xml:space="preserve">average F1 score of 72%, showing highly stable predictions across all three classes. Now, we </w:t>
       </w:r>
       <w:r>
         <w:rPr>
@@ -16640,17 +16478,7 @@
           <w:szCs w:val="20"/>
           <w:shd w:val="clear" w:color="auto" w:fill="FFFFFF"/>
         </w:rPr>
-        <w:t>NASA Mission Directorate</w:t>
-      </w:r>
-      <w:r>
-        <w:rPr>
-          <w:i/>
-          <w:iCs/>
-          <w:color w:val="252525"/>
-          <w:szCs w:val="20"/>
-          <w:shd w:val="clear" w:color="auto" w:fill="FFFFFF"/>
-        </w:rPr>
-        <w:t>s</w:t>
+        <w:t>NASA Mission Directorates</w:t>
       </w:r>
       <w:r>
         <w:rPr>
@@ -16884,15 +16712,7 @@
           <w:szCs w:val="20"/>
           <w:shd w:val="clear" w:color="auto" w:fill="FFFFFF"/>
         </w:rPr>
-        <w:t>'Flight Equipment'</w:t>
-      </w:r>
-      <w:r>
-        <w:rPr>
-          <w:color w:val="252525"/>
-          <w:szCs w:val="20"/>
-          <w:shd w:val="clear" w:color="auto" w:fill="FFFFFF"/>
-        </w:rPr>
-        <w:t xml:space="preserve"> </w:t>
+        <w:t xml:space="preserve">'Flight Equipment' </w:t>
       </w:r>
       <w:r>
         <w:rPr>
@@ -16926,15 +16746,7 @@
           <w:szCs w:val="20"/>
           <w:shd w:val="clear" w:color="auto" w:fill="FFFFFF"/>
         </w:rPr>
-        <w:t>'</w:t>
-      </w:r>
-      <w:r>
-        <w:rPr>
-          <w:color w:val="252525"/>
-          <w:szCs w:val="20"/>
-          <w:shd w:val="clear" w:color="auto" w:fill="FFFFFF"/>
-        </w:rPr>
-        <w:t xml:space="preserve"> </w:t>
+        <w:t xml:space="preserve">' </w:t>
       </w:r>
       <w:r>
         <w:rPr>
@@ -17394,24 +17206,14 @@
                             <w:r>
                               <w:t xml:space="preserve">Figure </w:t>
                             </w:r>
-                            <w:r>
-                              <w:fldChar w:fldCharType="begin"/>
-                            </w:r>
-                            <w:r>
-                              <w:instrText xml:space="preserve"> SEQ Figure \* ARABIC </w:instrText>
-                            </w:r>
-                            <w:r>
-                              <w:fldChar w:fldCharType="separate"/>
-                            </w:r>
-                            <w:r>
-                              <w:rPr>
-                                <w:noProof/>
-                              </w:rPr>
-                              <w:t>5</w:t>
-                            </w:r>
-                            <w:r>
-                              <w:fldChar w:fldCharType="end"/>
-                            </w:r>
+                            <w:fldSimple w:instr=" SEQ Figure \* ARABIC ">
+                              <w:r>
+                                <w:rPr>
+                                  <w:noProof/>
+                                </w:rPr>
+                                <w:t>5</w:t>
+                              </w:r>
+                            </w:fldSimple>
                             <w:r>
                               <w:t>: Classification Report and Confusion Matrix for Custom Ensemble Model</w:t>
                             </w:r>

</xml_diff>

<commit_message>
updated requirements.txt, polished white paper and README
</commit_message>
<xml_diff>
--- a/Flight Risk - White Paper.docx
+++ b/Flight Risk - White Paper.docx
@@ -2735,7 +2735,21 @@
           <w:iCs/>
           <w:szCs w:val="20"/>
         </w:rPr>
-        <w:t xml:space="preserve"> Using this model, NASA can quickly and accurately predict potential pitfalls in future projects and adjust their </w:t>
+        <w:t xml:space="preserve"> Using this model, NASA can quickly and accurately </w:t>
+      </w:r>
+      <w:r>
+        <w:rPr>
+          <w:iCs/>
+          <w:szCs w:val="20"/>
+        </w:rPr>
+        <w:t>identify the risk profile of</w:t>
+      </w:r>
+      <w:r>
+        <w:rPr>
+          <w:iCs/>
+          <w:szCs w:val="20"/>
+        </w:rPr>
+        <w:t xml:space="preserve"> future projects and adjust their </w:t>
       </w:r>
       <w:proofErr w:type="gramStart"/>
       <w:r>
@@ -8417,7 +8431,25 @@
           <w:szCs w:val="20"/>
           <w:shd w:val="clear" w:color="auto" w:fill="FFFFFF"/>
         </w:rPr>
-        <w:t xml:space="preserve"> their own unique benefits to the task at hand. Although some approaches generally outperform others, there is no indisputable best option. The only way to identify the best solution is to train and tune multiple classifiers on the same task and evaluate their performance based on the model metrics that are most relevant.</w:t>
+        <w:t xml:space="preserve"> </w:t>
+      </w:r>
+      <w:r>
+        <w:rPr>
+          <w:rFonts w:cs="Arial"/>
+          <w:color w:val="252525"/>
+          <w:szCs w:val="20"/>
+          <w:shd w:val="clear" w:color="auto" w:fill="FFFFFF"/>
+        </w:rPr>
+        <w:t>its</w:t>
+      </w:r>
+      <w:r>
+        <w:rPr>
+          <w:rFonts w:cs="Arial"/>
+          <w:color w:val="252525"/>
+          <w:szCs w:val="20"/>
+          <w:shd w:val="clear" w:color="auto" w:fill="FFFFFF"/>
+        </w:rPr>
+        <w:t xml:space="preserve"> own unique benefits to the task at hand. Although some approaches generally outperform others, there is no indisputable best option. The only way to identify the best solution is to train and tune multiple classifiers on the same task and evaluate their performance based on the model metrics that are most relevant.</w:t>
       </w:r>
     </w:p>
     <w:p>
@@ -15873,7 +15905,25 @@
           <w:szCs w:val="20"/>
           <w:shd w:val="clear" w:color="auto" w:fill="FFFFFF"/>
         </w:rPr>
-        <w:t xml:space="preserve"> from English-text to a PCA representation, we split the data into a train and test set. Because we are tuning hyperparameters using cross-validation, we do not need to further define a validation set.</w:t>
+        <w:t xml:space="preserve"> from English</w:t>
+      </w:r>
+      <w:r>
+        <w:rPr>
+          <w:rFonts w:cs="Arial"/>
+          <w:color w:val="252525"/>
+          <w:szCs w:val="20"/>
+          <w:shd w:val="clear" w:color="auto" w:fill="FFFFFF"/>
+        </w:rPr>
+        <w:t xml:space="preserve"> </w:t>
+      </w:r>
+      <w:r>
+        <w:rPr>
+          <w:rFonts w:cs="Arial"/>
+          <w:color w:val="252525"/>
+          <w:szCs w:val="20"/>
+          <w:shd w:val="clear" w:color="auto" w:fill="FFFFFF"/>
+        </w:rPr>
+        <w:t>text to a PCA representation, we split the data into a train and test set. Because we are tuning hyperparameters using cross-validation, we do not need to further define a validation set.</w:t>
       </w:r>
       <w:r>
         <w:rPr>

</xml_diff>